<commit_message>
cbf pole placement bug solved, u is being calculated
</commit_message>
<xml_diff>
--- a/weekly meetings/Weekly_Meeting (1).docx
+++ b/weekly meetings/Weekly_Meeting (1).docx
@@ -380,6 +380,842 @@
       </w:tr>
     </w:tbl>
     <w:p/>
+    <w:p>
+      <w:r>
+        <w:br w:type="page"/>
+      </w:r>
+    </w:p>
+    <w:p>
+      <w:pPr>
+        <w:pStyle w:val="Heading1"/>
+      </w:pPr>
+      <w:r>
+        <w:lastRenderedPageBreak/>
+        <w:t xml:space="preserve">Week of:  </w:t>
+      </w:r>
+      <w:r>
+        <w:rPr>
+          <w:highlight w:val="yellow"/>
+        </w:rPr>
+        <w:t>_____</w:t>
+      </w:r>
+      <w:r>
+        <w:rPr>
+          <w:highlight w:val="yellow"/>
+        </w:rPr>
+        <w:t>6/1/2016</w:t>
+      </w:r>
+      <w:r>
+        <w:rPr>
+          <w:highlight w:val="yellow"/>
+        </w:rPr>
+        <w:t>________</w:t>
+      </w:r>
+    </w:p>
+    <w:tbl>
+      <w:tblPr>
+        <w:tblStyle w:val="TableGrid"/>
+        <w:tblW w:w="0" w:type="auto"/>
+        <w:jc w:val="center"/>
+        <w:tblLook w:val="04A0"/>
+      </w:tblPr>
+      <w:tblGrid>
+        <w:gridCol w:w="9350"/>
+      </w:tblGrid>
+      <w:tr>
+        <w:trPr>
+          <w:trHeight w:val="3024"/>
+          <w:jc w:val="center"/>
+        </w:trPr>
+        <w:tc>
+          <w:tcPr>
+            <w:tcW w:w="9350" w:type="dxa"/>
+          </w:tcPr>
+          <w:p>
+            <w:pPr>
+              <w:pStyle w:val="Heading2"/>
+              <w:outlineLvl w:val="1"/>
+              <w:rPr>
+                <w:rStyle w:val="Strong"/>
+                <w:b w:val="0"/>
+                <w:color w:val="auto"/>
+                <w:sz w:val="22"/>
+              </w:rPr>
+            </w:pPr>
+            <w:r>
+              <w:rPr>
+                <w:rStyle w:val="Strong"/>
+              </w:rPr>
+              <w:t>Semester Goals:</w:t>
+            </w:r>
+            <w:r>
+              <w:rPr>
+                <w:rStyle w:val="Strong"/>
+                <w:b w:val="0"/>
+                <w:color w:val="auto"/>
+                <w:sz w:val="22"/>
+              </w:rPr>
+              <w:t xml:space="preserve"> </w:t>
+            </w:r>
+          </w:p>
+          <w:p>
+            <w:pPr>
+              <w:pStyle w:val="ListParagraph"/>
+              <w:numPr>
+                <w:ilvl w:val="0"/>
+                <w:numId w:val="2"/>
+              </w:numPr>
+            </w:pPr>
+            <w:r>
+              <w:t>Have a research paper on drones – contraction mapping (Slotine)</w:t>
+            </w:r>
+          </w:p>
+          <w:p>
+            <w:pPr>
+              <w:pStyle w:val="ListParagraph"/>
+              <w:numPr>
+                <w:ilvl w:val="0"/>
+                <w:numId w:val="2"/>
+              </w:numPr>
+            </w:pPr>
+            <w:r>
+              <w:t xml:space="preserve">MBZIRC - Implement different control algorithms for a drone on a moving vehicle </w:t>
+            </w:r>
+          </w:p>
+          <w:p>
+            <w:pPr>
+              <w:pStyle w:val="ListParagraph"/>
+              <w:numPr>
+                <w:ilvl w:val="0"/>
+                <w:numId w:val="2"/>
+              </w:numPr>
+            </w:pPr>
+            <w:r>
+              <w:t xml:space="preserve">scaling chain integrator – robustness, time constraints (reaching goals in a fixed time), Astar, </w:t>
+            </w:r>
+          </w:p>
+          <w:p>
+            <w:pPr>
+              <w:pStyle w:val="ListParagraph"/>
+              <w:numPr>
+                <w:ilvl w:val="0"/>
+                <w:numId w:val="2"/>
+              </w:numPr>
+            </w:pPr>
+            <w:r>
+              <w:t>C++ controller on board (attitude)– ROS interface off board (MATLAB) (position control)</w:t>
+            </w:r>
+          </w:p>
+        </w:tc>
+      </w:tr>
+      <w:tr>
+        <w:trPr>
+          <w:trHeight w:val="3024"/>
+          <w:jc w:val="center"/>
+        </w:trPr>
+        <w:tc>
+          <w:tcPr>
+            <w:tcW w:w="9350" w:type="dxa"/>
+          </w:tcPr>
+          <w:p>
+            <w:pPr>
+              <w:pStyle w:val="Heading2"/>
+              <w:outlineLvl w:val="1"/>
+              <w:rPr>
+                <w:rStyle w:val="Strong"/>
+              </w:rPr>
+            </w:pPr>
+            <w:r>
+              <w:rPr>
+                <w:rStyle w:val="Strong"/>
+              </w:rPr>
+              <w:t>Results from last Week</w:t>
+            </w:r>
+            <w:r>
+              <w:rPr>
+                <w:rStyle w:val="Strong"/>
+              </w:rPr>
+              <w:t>:</w:t>
+            </w:r>
+          </w:p>
+          <w:p>
+            <w:pPr>
+              <w:pStyle w:val="ListParagraph"/>
+              <w:numPr>
+                <w:ilvl w:val="0"/>
+                <w:numId w:val="6"/>
+              </w:numPr>
+            </w:pPr>
+            <w:r>
+              <w:t xml:space="preserve">Learn the code base for the MBZIRC challenge – done  </w:t>
+            </w:r>
+          </w:p>
+          <w:p>
+            <w:pPr>
+              <w:pStyle w:val="ListParagraph"/>
+              <w:numPr>
+                <w:ilvl w:val="0"/>
+                <w:numId w:val="6"/>
+              </w:numPr>
+            </w:pPr>
+            <w:r>
+              <w:t xml:space="preserve">Test and tune the CBF_CLF </w:t>
+            </w:r>
+            <w:r>
+              <w:t>scaling chain controller – done implementation, with plotting left</w:t>
+            </w:r>
+          </w:p>
+          <w:p>
+            <w:pPr>
+              <w:pStyle w:val="ListParagraph"/>
+              <w:numPr>
+                <w:ilvl w:val="0"/>
+                <w:numId w:val="6"/>
+              </w:numPr>
+            </w:pPr>
+            <w:r>
+              <w:t xml:space="preserve">Read papers on contraction mapping to learn more about its applications on drones – limit time on reading papers; 2 hours maximum – not started </w:t>
+            </w:r>
+          </w:p>
+          <w:p>
+            <w:pPr>
+              <w:pStyle w:val="ListParagraph"/>
+              <w:numPr>
+                <w:ilvl w:val="0"/>
+                <w:numId w:val="6"/>
+              </w:numPr>
+            </w:pPr>
+            <w:r>
+              <w:t>BATTLE LOST</w:t>
+            </w:r>
+          </w:p>
+          <w:p/>
+        </w:tc>
+      </w:tr>
+      <w:tr>
+        <w:trPr>
+          <w:trHeight w:val="3024"/>
+          <w:jc w:val="center"/>
+        </w:trPr>
+        <w:tc>
+          <w:tcPr>
+            <w:tcW w:w="9350" w:type="dxa"/>
+          </w:tcPr>
+          <w:p>
+            <w:pPr>
+              <w:pStyle w:val="Heading2"/>
+              <w:outlineLvl w:val="1"/>
+              <w:rPr>
+                <w:rStyle w:val="Strong"/>
+              </w:rPr>
+            </w:pPr>
+            <w:r>
+              <w:rPr>
+                <w:rStyle w:val="Strong"/>
+              </w:rPr>
+              <w:t>Plan for this Week</w:t>
+            </w:r>
+            <w:r>
+              <w:rPr>
+                <w:rStyle w:val="Strong"/>
+              </w:rPr>
+              <w:t>:</w:t>
+            </w:r>
+          </w:p>
+          <w:p>
+            <w:pPr>
+              <w:pStyle w:val="ListParagraph"/>
+              <w:numPr>
+                <w:ilvl w:val="0"/>
+                <w:numId w:val="6"/>
+              </w:numPr>
+            </w:pPr>
+            <w:r>
+              <w:t>Scaling chain integrators – Journal paper</w:t>
+            </w:r>
+          </w:p>
+          <w:p>
+            <w:pPr>
+              <w:pStyle w:val="ListParagraph"/>
+              <w:numPr>
+                <w:ilvl w:val="1"/>
+                <w:numId w:val="6"/>
+              </w:numPr>
+            </w:pPr>
+            <w:r>
+              <w:t>Outline – main results,  Thrusday</w:t>
+            </w:r>
+          </w:p>
+          <w:p>
+            <w:pPr>
+              <w:pStyle w:val="ListParagraph"/>
+              <w:numPr>
+                <w:ilvl w:val="1"/>
+                <w:numId w:val="6"/>
+              </w:numPr>
+            </w:pPr>
+          </w:p>
+          <w:p>
+            <w:pPr>
+              <w:pStyle w:val="ListParagraph"/>
+              <w:numPr>
+                <w:ilvl w:val="0"/>
+                <w:numId w:val="6"/>
+              </w:numPr>
+            </w:pPr>
+            <w:r>
+              <w:t xml:space="preserve">MBZIRC – </w:t>
+            </w:r>
+          </w:p>
+          <w:p>
+            <w:pPr>
+              <w:pStyle w:val="ListParagraph"/>
+              <w:numPr>
+                <w:ilvl w:val="1"/>
+                <w:numId w:val="6"/>
+              </w:numPr>
+            </w:pPr>
+            <w:r>
+              <w:t>Intertia Matrix estimates for the drone</w:t>
+            </w:r>
+          </w:p>
+          <w:p>
+            <w:pPr>
+              <w:pStyle w:val="ListParagraph"/>
+              <w:numPr>
+                <w:ilvl w:val="1"/>
+                <w:numId w:val="6"/>
+              </w:numPr>
+            </w:pPr>
+            <w:r>
+              <w:t>Modify control topic to see quad behaviours</w:t>
+            </w:r>
+            <w:r>
+              <w:t xml:space="preserve"> – hover control</w:t>
+            </w:r>
+          </w:p>
+          <w:p>
+            <w:pPr>
+              <w:pStyle w:val="ListParagraph"/>
+              <w:numPr>
+                <w:ilvl w:val="1"/>
+                <w:numId w:val="6"/>
+              </w:numPr>
+            </w:pPr>
+            <w:r>
+              <w:t>Gimbal control in simulation</w:t>
+            </w:r>
+          </w:p>
+          <w:p>
+            <w:pPr>
+              <w:pStyle w:val="ListParagraph"/>
+              <w:numPr>
+                <w:ilvl w:val="0"/>
+                <w:numId w:val="6"/>
+              </w:numPr>
+            </w:pPr>
+          </w:p>
+          <w:p>
+            <w:pPr>
+              <w:pStyle w:val="ListParagraph"/>
+              <w:numPr>
+                <w:ilvl w:val="0"/>
+                <w:numId w:val="6"/>
+              </w:numPr>
+            </w:pPr>
+            <w:r>
+              <w:t>IT’S A WAR AGAINST KNOWLEDGE!!</w:t>
+            </w:r>
+          </w:p>
+          <w:p/>
+        </w:tc>
+      </w:tr>
+      <w:tr>
+        <w:trPr>
+          <w:trHeight w:val="3024"/>
+          <w:jc w:val="center"/>
+        </w:trPr>
+        <w:tc>
+          <w:tcPr>
+            <w:tcW w:w="9350" w:type="dxa"/>
+          </w:tcPr>
+          <w:p>
+            <w:pPr>
+              <w:pStyle w:val="Heading2"/>
+              <w:outlineLvl w:val="1"/>
+              <w:rPr>
+                <w:rStyle w:val="Strong"/>
+              </w:rPr>
+            </w:pPr>
+            <w:r>
+              <w:rPr>
+                <w:rStyle w:val="Strong"/>
+              </w:rPr>
+              <w:t>Questions for this Meeting</w:t>
+            </w:r>
+            <w:r>
+              <w:rPr>
+                <w:rStyle w:val="Strong"/>
+              </w:rPr>
+              <w:t>:</w:t>
+            </w:r>
+          </w:p>
+          <w:p>
+            <w:pPr>
+              <w:pStyle w:val="ListParagraph"/>
+              <w:numPr>
+                <w:ilvl w:val="0"/>
+                <w:numId w:val="7"/>
+              </w:numPr>
+            </w:pPr>
+            <w:r>
+              <w:t>Scaling chain integrator takes a long time for simulation, how do I modify it to reduce time?</w:t>
+            </w:r>
+          </w:p>
+          <w:p>
+            <w:pPr>
+              <w:pStyle w:val="ListParagraph"/>
+              <w:numPr>
+                <w:ilvl w:val="0"/>
+                <w:numId w:val="7"/>
+              </w:numPr>
+            </w:pPr>
+            <w:r>
+              <w:t>For MBZIRC how else should I progress? Should we focus on trajectory control or first get gimbal control working to ensure we can perform visual servoing?</w:t>
+            </w:r>
+          </w:p>
+          <w:p>
+            <w:pPr>
+              <w:pStyle w:val="ListParagraph"/>
+              <w:numPr>
+                <w:ilvl w:val="0"/>
+                <w:numId w:val="7"/>
+              </w:numPr>
+            </w:pPr>
+            <w:r>
+              <w:t>Code Profile in MATLAB, ODE15s</w:t>
+            </w:r>
+          </w:p>
+          <w:p>
+            <w:pPr>
+              <w:pStyle w:val="ListParagraph"/>
+              <w:numPr>
+                <w:ilvl w:val="0"/>
+                <w:numId w:val="7"/>
+              </w:numPr>
+            </w:pPr>
+            <w:r>
+              <w:t>CAD model should give intertia matrix</w:t>
+            </w:r>
+          </w:p>
+          <w:p/>
+        </w:tc>
+      </w:tr>
+    </w:tbl>
+    <w:p/>
+    <w:p>
+      <w:r>
+        <w:br w:type="page"/>
+      </w:r>
+    </w:p>
+    <w:p>
+      <w:pPr>
+        <w:pStyle w:val="Heading1"/>
+      </w:pPr>
+      <w:r>
+        <w:lastRenderedPageBreak/>
+        <w:t xml:space="preserve">Week of:  </w:t>
+      </w:r>
+      <w:r>
+        <w:rPr>
+          <w:highlight w:val="yellow"/>
+        </w:rPr>
+        <w:t>_____</w:t>
+      </w:r>
+      <w:r>
+        <w:rPr>
+          <w:highlight w:val="yellow"/>
+        </w:rPr>
+        <w:t>6/8/2016</w:t>
+      </w:r>
+      <w:r>
+        <w:rPr>
+          <w:highlight w:val="yellow"/>
+        </w:rPr>
+        <w:t>________</w:t>
+      </w:r>
+    </w:p>
+    <w:tbl>
+      <w:tblPr>
+        <w:tblStyle w:val="TableGrid"/>
+        <w:tblW w:w="0" w:type="auto"/>
+        <w:jc w:val="center"/>
+        <w:tblLook w:val="04A0"/>
+      </w:tblPr>
+      <w:tblGrid>
+        <w:gridCol w:w="9350"/>
+      </w:tblGrid>
+      <w:tr>
+        <w:trPr>
+          <w:trHeight w:val="3024"/>
+          <w:jc w:val="center"/>
+        </w:trPr>
+        <w:tc>
+          <w:tcPr>
+            <w:tcW w:w="9350" w:type="dxa"/>
+          </w:tcPr>
+          <w:p>
+            <w:pPr>
+              <w:pStyle w:val="Heading2"/>
+              <w:outlineLvl w:val="1"/>
+              <w:rPr>
+                <w:rStyle w:val="Strong"/>
+                <w:b w:val="0"/>
+                <w:color w:val="auto"/>
+                <w:sz w:val="22"/>
+              </w:rPr>
+            </w:pPr>
+            <w:r>
+              <w:rPr>
+                <w:rStyle w:val="Strong"/>
+              </w:rPr>
+              <w:t>Semester Goals:</w:t>
+            </w:r>
+            <w:r>
+              <w:rPr>
+                <w:rStyle w:val="Strong"/>
+                <w:b w:val="0"/>
+                <w:color w:val="auto"/>
+                <w:sz w:val="22"/>
+              </w:rPr>
+              <w:t xml:space="preserve"> </w:t>
+            </w:r>
+          </w:p>
+          <w:p>
+            <w:pPr>
+              <w:pStyle w:val="ListParagraph"/>
+              <w:numPr>
+                <w:ilvl w:val="0"/>
+                <w:numId w:val="2"/>
+              </w:numPr>
+            </w:pPr>
+            <w:r>
+              <w:t>Have a research paper on drones – contraction mapping (Slotine)</w:t>
+            </w:r>
+          </w:p>
+          <w:p>
+            <w:pPr>
+              <w:pStyle w:val="ListParagraph"/>
+              <w:numPr>
+                <w:ilvl w:val="0"/>
+                <w:numId w:val="2"/>
+              </w:numPr>
+            </w:pPr>
+            <w:r>
+              <w:t xml:space="preserve">MBZIRC - Implement different control algorithms for a drone on a moving vehicle </w:t>
+            </w:r>
+          </w:p>
+          <w:p>
+            <w:pPr>
+              <w:pStyle w:val="ListParagraph"/>
+              <w:numPr>
+                <w:ilvl w:val="0"/>
+                <w:numId w:val="2"/>
+              </w:numPr>
+            </w:pPr>
+            <w:r>
+              <w:t xml:space="preserve">scaling chain integrator – robustness, time constraints (reaching goals in a fixed time), Astar, </w:t>
+            </w:r>
+          </w:p>
+          <w:p>
+            <w:pPr>
+              <w:pStyle w:val="ListParagraph"/>
+              <w:numPr>
+                <w:ilvl w:val="0"/>
+                <w:numId w:val="2"/>
+              </w:numPr>
+            </w:pPr>
+            <w:r>
+              <w:t>C++ controller on board (attitude)– ROS interface off board (MATLAB) (position control)</w:t>
+            </w:r>
+          </w:p>
+        </w:tc>
+      </w:tr>
+      <w:tr>
+        <w:trPr>
+          <w:trHeight w:val="3024"/>
+          <w:jc w:val="center"/>
+        </w:trPr>
+        <w:tc>
+          <w:tcPr>
+            <w:tcW w:w="9350" w:type="dxa"/>
+          </w:tcPr>
+          <w:p>
+            <w:pPr>
+              <w:pStyle w:val="Heading2"/>
+              <w:outlineLvl w:val="1"/>
+              <w:rPr>
+                <w:rStyle w:val="Strong"/>
+              </w:rPr>
+            </w:pPr>
+            <w:r>
+              <w:rPr>
+                <w:rStyle w:val="Strong"/>
+              </w:rPr>
+              <w:t>Results from last Week</w:t>
+            </w:r>
+            <w:r>
+              <w:rPr>
+                <w:rStyle w:val="Strong"/>
+              </w:rPr>
+              <w:t>:</w:t>
+            </w:r>
+          </w:p>
+          <w:p>
+            <w:pPr>
+              <w:pStyle w:val="ListParagraph"/>
+              <w:numPr>
+                <w:ilvl w:val="0"/>
+                <w:numId w:val="6"/>
+              </w:numPr>
+            </w:pPr>
+            <w:r>
+              <w:t xml:space="preserve">Learn the code base for the MBZIRC challenge – done  </w:t>
+            </w:r>
+          </w:p>
+          <w:p>
+            <w:pPr>
+              <w:pStyle w:val="ListParagraph"/>
+              <w:numPr>
+                <w:ilvl w:val="0"/>
+                <w:numId w:val="6"/>
+              </w:numPr>
+            </w:pPr>
+            <w:r>
+              <w:t>Test and tune the CBF_CLF scaling chain controller – done implementation, with plotting left</w:t>
+            </w:r>
+          </w:p>
+          <w:p>
+            <w:pPr>
+              <w:pStyle w:val="ListParagraph"/>
+              <w:numPr>
+                <w:ilvl w:val="0"/>
+                <w:numId w:val="6"/>
+              </w:numPr>
+            </w:pPr>
+            <w:r>
+              <w:t xml:space="preserve">Read papers on contraction mapping to learn more about its applications on drones – limit time on reading papers; 2 hours maximum – not started </w:t>
+            </w:r>
+          </w:p>
+          <w:p>
+            <w:pPr>
+              <w:pStyle w:val="ListParagraph"/>
+              <w:numPr>
+                <w:ilvl w:val="0"/>
+                <w:numId w:val="6"/>
+              </w:numPr>
+            </w:pPr>
+            <w:r>
+              <w:t>BATTLE LOST</w:t>
+            </w:r>
+          </w:p>
+          <w:p/>
+        </w:tc>
+      </w:tr>
+      <w:tr>
+        <w:trPr>
+          <w:trHeight w:val="3024"/>
+          <w:jc w:val="center"/>
+        </w:trPr>
+        <w:tc>
+          <w:tcPr>
+            <w:tcW w:w="9350" w:type="dxa"/>
+          </w:tcPr>
+          <w:p>
+            <w:pPr>
+              <w:pStyle w:val="Heading2"/>
+              <w:outlineLvl w:val="1"/>
+              <w:rPr>
+                <w:rStyle w:val="Strong"/>
+              </w:rPr>
+            </w:pPr>
+            <w:r>
+              <w:rPr>
+                <w:rStyle w:val="Strong"/>
+              </w:rPr>
+              <w:t>Plan for this Week</w:t>
+            </w:r>
+            <w:r>
+              <w:rPr>
+                <w:rStyle w:val="Strong"/>
+              </w:rPr>
+              <w:t>:</w:t>
+            </w:r>
+          </w:p>
+          <w:p>
+            <w:pPr>
+              <w:pStyle w:val="ListParagraph"/>
+              <w:numPr>
+                <w:ilvl w:val="0"/>
+                <w:numId w:val="6"/>
+              </w:numPr>
+            </w:pPr>
+            <w:r>
+              <w:t>Scaling chain integrators – Journal paper</w:t>
+            </w:r>
+          </w:p>
+          <w:p>
+            <w:pPr>
+              <w:pStyle w:val="ListParagraph"/>
+              <w:numPr>
+                <w:ilvl w:val="1"/>
+                <w:numId w:val="6"/>
+              </w:numPr>
+            </w:pPr>
+            <w:r>
+              <w:t>Outline – main results,  Thrusday</w:t>
+            </w:r>
+          </w:p>
+          <w:p>
+            <w:pPr>
+              <w:pStyle w:val="ListParagraph"/>
+              <w:numPr>
+                <w:ilvl w:val="1"/>
+                <w:numId w:val="6"/>
+              </w:numPr>
+            </w:pPr>
+          </w:p>
+          <w:p>
+            <w:pPr>
+              <w:pStyle w:val="ListParagraph"/>
+              <w:numPr>
+                <w:ilvl w:val="0"/>
+                <w:numId w:val="6"/>
+              </w:numPr>
+            </w:pPr>
+            <w:r>
+              <w:t xml:space="preserve">MBZIRC – </w:t>
+            </w:r>
+          </w:p>
+          <w:p>
+            <w:pPr>
+              <w:pStyle w:val="ListParagraph"/>
+              <w:numPr>
+                <w:ilvl w:val="1"/>
+                <w:numId w:val="6"/>
+              </w:numPr>
+            </w:pPr>
+            <w:r>
+              <w:t>Intertia Matrix estimates for the drone</w:t>
+            </w:r>
+          </w:p>
+          <w:p>
+            <w:pPr>
+              <w:pStyle w:val="ListParagraph"/>
+              <w:numPr>
+                <w:ilvl w:val="1"/>
+                <w:numId w:val="6"/>
+              </w:numPr>
+            </w:pPr>
+            <w:r>
+              <w:t>Modify control topic to see quad behaviours – hover control</w:t>
+            </w:r>
+          </w:p>
+          <w:p>
+            <w:pPr>
+              <w:pStyle w:val="ListParagraph"/>
+              <w:numPr>
+                <w:ilvl w:val="1"/>
+                <w:numId w:val="6"/>
+              </w:numPr>
+            </w:pPr>
+            <w:r>
+              <w:t>Gimbal control in simulation</w:t>
+            </w:r>
+          </w:p>
+          <w:p>
+            <w:pPr>
+              <w:pStyle w:val="ListParagraph"/>
+              <w:numPr>
+                <w:ilvl w:val="0"/>
+                <w:numId w:val="6"/>
+              </w:numPr>
+            </w:pPr>
+          </w:p>
+          <w:p>
+            <w:pPr>
+              <w:pStyle w:val="ListParagraph"/>
+              <w:numPr>
+                <w:ilvl w:val="0"/>
+                <w:numId w:val="6"/>
+              </w:numPr>
+            </w:pPr>
+            <w:r>
+              <w:t>IT’S A WAR AGAINST KNOWLEDGE!!</w:t>
+            </w:r>
+          </w:p>
+          <w:p/>
+        </w:tc>
+      </w:tr>
+      <w:tr>
+        <w:trPr>
+          <w:trHeight w:val="3024"/>
+          <w:jc w:val="center"/>
+        </w:trPr>
+        <w:tc>
+          <w:tcPr>
+            <w:tcW w:w="9350" w:type="dxa"/>
+          </w:tcPr>
+          <w:p>
+            <w:pPr>
+              <w:pStyle w:val="Heading2"/>
+              <w:outlineLvl w:val="1"/>
+              <w:rPr>
+                <w:rStyle w:val="Strong"/>
+              </w:rPr>
+            </w:pPr>
+            <w:r>
+              <w:rPr>
+                <w:rStyle w:val="Strong"/>
+              </w:rPr>
+              <w:t>Questions for this Meeting</w:t>
+            </w:r>
+            <w:r>
+              <w:rPr>
+                <w:rStyle w:val="Strong"/>
+              </w:rPr>
+              <w:t>:</w:t>
+            </w:r>
+          </w:p>
+          <w:p>
+            <w:pPr>
+              <w:pStyle w:val="ListParagraph"/>
+              <w:numPr>
+                <w:ilvl w:val="0"/>
+                <w:numId w:val="7"/>
+              </w:numPr>
+            </w:pPr>
+            <w:r>
+              <w:t>How to handle the case when the initial position is not in the obstacle region but in the ellipse region?</w:t>
+            </w:r>
+          </w:p>
+          <w:p>
+            <w:pPr>
+              <w:pStyle w:val="ListParagraph"/>
+              <w:numPr>
+                <w:ilvl w:val="0"/>
+                <w:numId w:val="7"/>
+              </w:numPr>
+            </w:pPr>
+            <w:r>
+              <w:t>For MBZIRC how else should I progress? Should we focus on trajectory control or first get gimbal control working to ensure we can perform visual servoing?</w:t>
+            </w:r>
+          </w:p>
+        </w:tc>
+      </w:tr>
+    </w:tbl>
+    <w:p/>
+    <w:p/>
     <w:sectPr>
       <w:pgSz w:w="12240" w:h="15840"/>
       <w:pgMar w:top="720" w:right="720" w:bottom="720" w:left="720" w:header="720" w:footer="720" w:gutter="0"/>
@@ -784,7 +1620,7 @@
   <w:abstractNum w:abstractNumId="3">
     <w:nsid w:val="32454E5D"/>
     <w:multiLevelType w:val="hybridMultilevel"/>
-    <w:tmpl w:val="FE42D4D8"/>
+    <w:tmpl w:val="E94A7810"/>
     <w:lvl w:ilvl="0" w:tplc="04090001">
       <w:start w:val="1"/>
       <w:numFmt w:val="bullet"/>
@@ -797,7 +1633,7 @@
         <w:rFonts w:ascii="Symbol" w:hAnsi="Symbol" w:hint="default"/>
       </w:rPr>
     </w:lvl>
-    <w:lvl w:ilvl="1" w:tplc="04090003" w:tentative="1">
+    <w:lvl w:ilvl="1" w:tplc="04090003">
       <w:start w:val="1"/>
       <w:numFmt w:val="bullet"/>
       <w:lvlText w:val="o"/>
@@ -1910,7 +2746,7 @@
 </file>
 
 <file path=customXml/itemProps1.xml><?xml version="1.0" encoding="utf-8"?>
-<ds:datastoreItem xmlns:ds="http://schemas.openxmlformats.org/officeDocument/2006/customXml" ds:itemID="{78B36786-137A-42D5-BB4B-C340327C73F3}">
+<ds:datastoreItem xmlns:ds="http://schemas.openxmlformats.org/officeDocument/2006/customXml" ds:itemID="{6D2D7E23-40F8-4722-A2AB-0877C4839F59}">
   <ds:schemaRefs>
     <ds:schemaRef ds:uri="http://schemas.openxmlformats.org/officeDocument/2006/bibliography"/>
   </ds:schemaRefs>

</xml_diff>

<commit_message>
Finally a working trail
Buggy implementation of euler integration added
</commit_message>
<xml_diff>
--- a/weekly meetings/Weekly_Meeting (1).docx
+++ b/weekly meetings/Weekly_Meeting (1).docx
@@ -91,7 +91,15 @@
               <w:t xml:space="preserve">Have a research paper on drones </w:t>
             </w:r>
             <w:r>
-              <w:t>– contraction mapping (Slotine)</w:t>
+              <w:t>– contraction mapping (</w:t>
+            </w:r>
+            <w:proofErr w:type="spellStart"/>
+            <w:r>
+              <w:t>Slotine</w:t>
+            </w:r>
+            <w:proofErr w:type="spellEnd"/>
+            <w:r>
+              <w:t>)</w:t>
             </w:r>
           </w:p>
           <w:p>
@@ -121,7 +129,15 @@
               </w:numPr>
             </w:pPr>
             <w:r>
-              <w:t xml:space="preserve">scaling chain integrator – robustness, time constraints (reaching goals in a fixed time), Astar, </w:t>
+              <w:t xml:space="preserve">scaling chain integrator – robustness, time constraints (reaching goals in a fixed time), </w:t>
+            </w:r>
+            <w:proofErr w:type="spellStart"/>
+            <w:r>
+              <w:t>Astar</w:t>
+            </w:r>
+            <w:proofErr w:type="spellEnd"/>
+            <w:r>
+              <w:t xml:space="preserve">, </w:t>
             </w:r>
           </w:p>
           <w:p>
@@ -467,7 +483,15 @@
               </w:numPr>
             </w:pPr>
             <w:r>
-              <w:t>Have a research paper on drones – contraction mapping (Slotine)</w:t>
+              <w:t>Have a research paper on drones – contraction mapping (</w:t>
+            </w:r>
+            <w:proofErr w:type="spellStart"/>
+            <w:r>
+              <w:t>Slotine</w:t>
+            </w:r>
+            <w:proofErr w:type="spellEnd"/>
+            <w:r>
+              <w:t>)</w:t>
             </w:r>
           </w:p>
           <w:p>
@@ -491,7 +515,15 @@
               </w:numPr>
             </w:pPr>
             <w:r>
-              <w:t xml:space="preserve">scaling chain integrator – robustness, time constraints (reaching goals in a fixed time), Astar, </w:t>
+              <w:t xml:space="preserve">scaling chain integrator – robustness, time constraints (reaching goals in a fixed time), </w:t>
+            </w:r>
+            <w:proofErr w:type="spellStart"/>
+            <w:r>
+              <w:t>Astar</w:t>
+            </w:r>
+            <w:proofErr w:type="spellEnd"/>
+            <w:r>
+              <w:t xml:space="preserve">, </w:t>
             </w:r>
           </w:p>
           <w:p>
@@ -643,8 +675,13 @@
               </w:numPr>
             </w:pPr>
             <w:r>
-              <w:t>Outline – main results,  Thrusday</w:t>
-            </w:r>
+              <w:t xml:space="preserve">Outline – main results,  </w:t>
+            </w:r>
+            <w:proofErr w:type="spellStart"/>
+            <w:r>
+              <w:t>Thrusday</w:t>
+            </w:r>
+            <w:proofErr w:type="spellEnd"/>
           </w:p>
           <w:p>
             <w:pPr>
@@ -675,8 +712,13 @@
                 <w:numId w:val="6"/>
               </w:numPr>
             </w:pPr>
-            <w:r>
-              <w:t>Intertia Matrix estimates for the drone</w:t>
+            <w:proofErr w:type="spellStart"/>
+            <w:r>
+              <w:t>Intertia</w:t>
+            </w:r>
+            <w:proofErr w:type="spellEnd"/>
+            <w:r>
+              <w:t xml:space="preserve"> Matrix estimates for the drone</w:t>
             </w:r>
           </w:p>
           <w:p>
@@ -688,8 +730,13 @@
               </w:numPr>
             </w:pPr>
             <w:r>
-              <w:t>Modify control topic to see quad behaviours</w:t>
-            </w:r>
+              <w:t xml:space="preserve">Modify control topic to see quad </w:t>
+            </w:r>
+            <w:proofErr w:type="spellStart"/>
+            <w:r>
+              <w:t>behaviours</w:t>
+            </w:r>
+            <w:proofErr w:type="spellEnd"/>
             <w:r>
               <w:t xml:space="preserve"> – hover control</w:t>
             </w:r>
@@ -702,8 +749,13 @@
                 <w:numId w:val="6"/>
               </w:numPr>
             </w:pPr>
-            <w:r>
-              <w:t>Gimbal control in simulation</w:t>
+            <w:proofErr w:type="spellStart"/>
+            <w:r>
+              <w:t>Gimbal</w:t>
+            </w:r>
+            <w:proofErr w:type="spellEnd"/>
+            <w:r>
+              <w:t xml:space="preserve"> control in simulation</w:t>
             </w:r>
           </w:p>
           <w:p>
@@ -781,7 +833,23 @@
               </w:numPr>
             </w:pPr>
             <w:r>
-              <w:t>For MBZIRC how else should I progress? Should we focus on trajectory control or first get gimbal control working to ensure we can perform visual servoing?</w:t>
+              <w:t xml:space="preserve">For MBZIRC how else should I progress? Should we focus on trajectory control or first get </w:t>
+            </w:r>
+            <w:proofErr w:type="spellStart"/>
+            <w:r>
+              <w:t>gimbal</w:t>
+            </w:r>
+            <w:proofErr w:type="spellEnd"/>
+            <w:r>
+              <w:t xml:space="preserve"> control working to ensure we can perform visual </w:t>
+            </w:r>
+            <w:proofErr w:type="spellStart"/>
+            <w:r>
+              <w:t>servoing</w:t>
+            </w:r>
+            <w:proofErr w:type="spellEnd"/>
+            <w:r>
+              <w:t>?</w:t>
             </w:r>
           </w:p>
           <w:p>
@@ -805,7 +873,15 @@
               </w:numPr>
             </w:pPr>
             <w:r>
-              <w:t>CAD model should give intertia matrix</w:t>
+              <w:t xml:space="preserve">CAD model should give </w:t>
+            </w:r>
+            <w:proofErr w:type="spellStart"/>
+            <w:r>
+              <w:t>intertia</w:t>
+            </w:r>
+            <w:proofErr w:type="spellEnd"/>
+            <w:r>
+              <w:t xml:space="preserve"> matrix</w:t>
             </w:r>
           </w:p>
           <w:p/>
@@ -906,7 +982,15 @@
               </w:numPr>
             </w:pPr>
             <w:r>
-              <w:t>Have a research paper on drones – contraction mapping (Slotine)</w:t>
+              <w:t>Have a research paper on drones – contraction mapping (</w:t>
+            </w:r>
+            <w:proofErr w:type="spellStart"/>
+            <w:r>
+              <w:t>Slotine</w:t>
+            </w:r>
+            <w:proofErr w:type="spellEnd"/>
+            <w:r>
+              <w:t>)</w:t>
             </w:r>
           </w:p>
           <w:p>
@@ -930,7 +1014,15 @@
               </w:numPr>
             </w:pPr>
             <w:r>
-              <w:t xml:space="preserve">scaling chain integrator – robustness, time constraints (reaching goals in a fixed time), Astar, </w:t>
+              <w:t xml:space="preserve">scaling chain integrator – robustness, time constraints (reaching goals in a fixed time), </w:t>
+            </w:r>
+            <w:proofErr w:type="spellStart"/>
+            <w:r>
+              <w:t>Astar</w:t>
+            </w:r>
+            <w:proofErr w:type="spellEnd"/>
+            <w:r>
+              <w:t xml:space="preserve">, </w:t>
             </w:r>
           </w:p>
           <w:p>
@@ -998,7 +1090,23 @@
               </w:numPr>
             </w:pPr>
             <w:r>
-              <w:t>Outline – main results,  Thrusday – CLF, state_bound_const working</w:t>
+              <w:t xml:space="preserve">Outline – main results,  </w:t>
+            </w:r>
+            <w:proofErr w:type="spellStart"/>
+            <w:r>
+              <w:t>Thrusday</w:t>
+            </w:r>
+            <w:proofErr w:type="spellEnd"/>
+            <w:r>
+              <w:t xml:space="preserve"> – CLF, </w:t>
+            </w:r>
+            <w:proofErr w:type="spellStart"/>
+            <w:r>
+              <w:t>state_bound_const</w:t>
+            </w:r>
+            <w:proofErr w:type="spellEnd"/>
+            <w:r>
+              <w:t xml:space="preserve"> working</w:t>
             </w:r>
           </w:p>
           <w:p>
@@ -1021,8 +1129,13 @@
                 <w:numId w:val="6"/>
               </w:numPr>
             </w:pPr>
-            <w:r>
-              <w:t>Intertia Matrix estimates for the drone - done</w:t>
+            <w:proofErr w:type="spellStart"/>
+            <w:r>
+              <w:t>Intertia</w:t>
+            </w:r>
+            <w:proofErr w:type="spellEnd"/>
+            <w:r>
+              <w:t xml:space="preserve"> Matrix estimates for the drone - done</w:t>
             </w:r>
           </w:p>
           <w:p>
@@ -1034,7 +1147,15 @@
               </w:numPr>
             </w:pPr>
             <w:r>
-              <w:t>Modify control topic to see quad behaviours – hover control – not started</w:t>
+              <w:t xml:space="preserve">Modify control topic to see quad </w:t>
+            </w:r>
+            <w:proofErr w:type="spellStart"/>
+            <w:r>
+              <w:t>behaviours</w:t>
+            </w:r>
+            <w:proofErr w:type="spellEnd"/>
+            <w:r>
+              <w:t xml:space="preserve"> – hover control – not started</w:t>
             </w:r>
           </w:p>
           <w:p>
@@ -1045,8 +1166,13 @@
                 <w:numId w:val="6"/>
               </w:numPr>
             </w:pPr>
-            <w:r>
-              <w:t>Gimbal control in simulation– not started</w:t>
+            <w:proofErr w:type="spellStart"/>
+            <w:r>
+              <w:t>Gimbal</w:t>
+            </w:r>
+            <w:proofErr w:type="spellEnd"/>
+            <w:r>
+              <w:t xml:space="preserve"> control in simulation– not started</w:t>
             </w:r>
           </w:p>
           <w:p>
@@ -1133,6 +1259,109 @@
               </w:numPr>
             </w:pPr>
             <w:r>
+              <w:t xml:space="preserve">MBZIRC – </w:t>
+            </w:r>
+          </w:p>
+          <w:p>
+            <w:pPr>
+              <w:pStyle w:val="ListParagraph"/>
+              <w:numPr>
+                <w:ilvl w:val="1"/>
+                <w:numId w:val="6"/>
+              </w:numPr>
+            </w:pPr>
+            <w:r>
+              <w:t xml:space="preserve">Visual </w:t>
+            </w:r>
+            <w:proofErr w:type="spellStart"/>
+            <w:r>
+              <w:t>servoing</w:t>
+            </w:r>
+            <w:proofErr w:type="spellEnd"/>
+            <w:r>
+              <w:t xml:space="preserve"> in simulation</w:t>
+            </w:r>
+          </w:p>
+          <w:p>
+            <w:pPr>
+              <w:pStyle w:val="ListParagraph"/>
+              <w:numPr>
+                <w:ilvl w:val="1"/>
+                <w:numId w:val="6"/>
+              </w:numPr>
+            </w:pPr>
+            <w:r>
+              <w:t xml:space="preserve">Modify control topic to see quad </w:t>
+            </w:r>
+            <w:proofErr w:type="spellStart"/>
+            <w:r>
+              <w:t>behaviours</w:t>
+            </w:r>
+            <w:proofErr w:type="spellEnd"/>
+            <w:r>
+              <w:t xml:space="preserve"> – hover control – not started</w:t>
+            </w:r>
+          </w:p>
+          <w:p>
+            <w:pPr>
+              <w:pStyle w:val="ListParagraph"/>
+              <w:numPr>
+                <w:ilvl w:val="1"/>
+                <w:numId w:val="6"/>
+              </w:numPr>
+            </w:pPr>
+          </w:p>
+          <w:p>
+            <w:pPr>
+              <w:pStyle w:val="ListParagraph"/>
+              <w:numPr>
+                <w:ilvl w:val="0"/>
+                <w:numId w:val="6"/>
+              </w:numPr>
+            </w:pPr>
+            <w:r>
+              <w:t>ROS-C++ interface</w:t>
+            </w:r>
+            <w:r>
+              <w:t>:</w:t>
+            </w:r>
+          </w:p>
+          <w:p>
+            <w:pPr>
+              <w:pStyle w:val="ListParagraph"/>
+              <w:numPr>
+                <w:ilvl w:val="1"/>
+                <w:numId w:val="6"/>
+              </w:numPr>
+            </w:pPr>
+            <w:r>
+              <w:t>Set up connection with drone</w:t>
+            </w:r>
+          </w:p>
+          <w:p>
+            <w:pPr>
+              <w:pStyle w:val="ListParagraph"/>
+              <w:numPr>
+                <w:ilvl w:val="1"/>
+                <w:numId w:val="6"/>
+              </w:numPr>
+            </w:pPr>
+            <w:r>
+              <w:t xml:space="preserve">Basic ROS stuff in </w:t>
+            </w:r>
+            <w:r>
+              <w:t>MATLAB</w:t>
+            </w:r>
+          </w:p>
+          <w:p>
+            <w:pPr>
+              <w:pStyle w:val="ListParagraph"/>
+              <w:numPr>
+                <w:ilvl w:val="0"/>
+                <w:numId w:val="6"/>
+              </w:numPr>
+            </w:pPr>
+            <w:r>
               <w:t>Scaling chain integrators – Journal paper</w:t>
             </w:r>
           </w:p>
@@ -1145,7 +1374,15 @@
               </w:numPr>
             </w:pPr>
             <w:r>
-              <w:t>main results,  Monday – finite time, robustness, obs_constraints, testing</w:t>
+              <w:t xml:space="preserve">main results,  Monday – finite time, robustness, </w:t>
+            </w:r>
+            <w:proofErr w:type="spellStart"/>
+            <w:r>
+              <w:t>obs_constraints</w:t>
+            </w:r>
+            <w:proofErr w:type="spellEnd"/>
+            <w:r>
+              <w:t>, testing</w:t>
             </w:r>
           </w:p>
           <w:p>
@@ -1158,84 +1395,6 @@
             </w:pPr>
             <w:r>
               <w:t>paper - Tuesday</w:t>
-            </w:r>
-          </w:p>
-          <w:p>
-            <w:pPr>
-              <w:pStyle w:val="ListParagraph"/>
-              <w:numPr>
-                <w:ilvl w:val="0"/>
-                <w:numId w:val="6"/>
-              </w:numPr>
-            </w:pPr>
-            <w:r>
-              <w:t xml:space="preserve">MBZIRC – </w:t>
-            </w:r>
-          </w:p>
-          <w:p>
-            <w:pPr>
-              <w:pStyle w:val="ListParagraph"/>
-              <w:numPr>
-                <w:ilvl w:val="1"/>
-                <w:numId w:val="6"/>
-              </w:numPr>
-            </w:pPr>
-            <w:r>
-              <w:t>Modify control topic to see quad behaviours – hover control – not started</w:t>
-            </w:r>
-          </w:p>
-          <w:p>
-            <w:pPr>
-              <w:pStyle w:val="ListParagraph"/>
-              <w:numPr>
-                <w:ilvl w:val="0"/>
-                <w:numId w:val="6"/>
-              </w:numPr>
-            </w:pPr>
-            <w:r>
-              <w:t>BATTLE LOST</w:t>
-            </w:r>
-          </w:p>
-          <w:p>
-            <w:pPr>
-              <w:pStyle w:val="ListParagraph"/>
-              <w:numPr>
-                <w:ilvl w:val="0"/>
-                <w:numId w:val="6"/>
-              </w:numPr>
-            </w:pPr>
-            <w:r>
-              <w:t>ROS-C++ interface</w:t>
-            </w:r>
-            <w:r>
-              <w:t>:</w:t>
-            </w:r>
-          </w:p>
-          <w:p>
-            <w:pPr>
-              <w:pStyle w:val="ListParagraph"/>
-              <w:numPr>
-                <w:ilvl w:val="1"/>
-                <w:numId w:val="6"/>
-              </w:numPr>
-            </w:pPr>
-            <w:r>
-              <w:t>Set up connection with drone</w:t>
-            </w:r>
-          </w:p>
-          <w:p>
-            <w:pPr>
-              <w:pStyle w:val="ListParagraph"/>
-              <w:numPr>
-                <w:ilvl w:val="1"/>
-                <w:numId w:val="6"/>
-              </w:numPr>
-            </w:pPr>
-            <w:r>
-              <w:t xml:space="preserve">Basic ROS stuff in </w:t>
-            </w:r>
-            <w:r>
-              <w:t>MATLAB</w:t>
             </w:r>
           </w:p>
           <w:p>
@@ -1292,7 +1451,15 @@
               </w:numPr>
             </w:pPr>
             <w:r>
-              <w:t>How to reduce i/p chattering with obstacle constraints? Reduce Gamma?</w:t>
+              <w:t xml:space="preserve">How to reduce </w:t>
+            </w:r>
+            <w:proofErr w:type="spellStart"/>
+            <w:r>
+              <w:t>i</w:t>
+            </w:r>
+            <w:proofErr w:type="spellEnd"/>
+            <w:r>
+              <w:t>/p chattering with obstacle constraints? Reduce Gamma?</w:t>
             </w:r>
           </w:p>
           <w:p>
@@ -1303,8 +1470,13 @@
                 <w:numId w:val="7"/>
               </w:numPr>
             </w:pPr>
-            <w:r>
-              <w:t>Implentation algorithms for finite time and robustness</w:t>
+            <w:proofErr w:type="spellStart"/>
+            <w:r>
+              <w:t>Implentation</w:t>
+            </w:r>
+            <w:proofErr w:type="spellEnd"/>
+            <w:r>
+              <w:t xml:space="preserve"> algorithms for finite time and robustness</w:t>
             </w:r>
           </w:p>
         </w:tc>
@@ -2831,7 +3003,7 @@
   <a:extraClrSchemeLst/>
   <a:extLst>
     <a:ext uri="{05A4C25C-085E-4340-85A3-A5531E510DB2}">
-      <thm15:themeFamily xmlns="" xmlns:thm15="http://schemas.microsoft.com/office/thememl/2012/main" name="Office Theme" id="{62F939B6-93AF-4DB8-9C6B-D6C7DFDC589F}" vid="{4A3C46E8-61CC-4603-A589-7422A47A8E4A}"/>
+      <thm15:themeFamily xmlns:thm15="http://schemas.microsoft.com/office/thememl/2012/main" xmlns="" name="Office Theme" id="{62F939B6-93AF-4DB8-9C6B-D6C7DFDC589F}" vid="{4A3C46E8-61CC-4603-A589-7422A47A8E4A}"/>
     </a:ext>
   </a:extLst>
 </a:theme>
@@ -2842,7 +3014,7 @@
 </file>
 
 <file path=customXml/itemProps1.xml><?xml version="1.0" encoding="utf-8"?>
-<ds:datastoreItem xmlns:ds="http://schemas.openxmlformats.org/officeDocument/2006/customXml" ds:itemID="{7501E7DA-A728-446A-A41C-DA5CB07470AE}">
+<ds:datastoreItem xmlns:ds="http://schemas.openxmlformats.org/officeDocument/2006/customXml" ds:itemID="{1DD4C135-CD8C-4578-AA3A-AAD5247D44C2}">
   <ds:schemaRefs>
     <ds:schemaRef ds:uri="http://schemas.openxmlformats.org/officeDocument/2006/bibliography"/>
   </ds:schemaRefs>

</xml_diff>